<commit_message>
Document Updated - threats
</commit_message>
<xml_diff>
--- a/Document/ITRW 324-Final Report.docx
+++ b/Document/ITRW 324-Final Report.docx
@@ -11270,7 +11270,13 @@
         <w:t>Crouch (2016),</w:t>
       </w:r>
       <w:r>
-        <w:t xml:space="preserve"> blockchain, artificial intelligence, and </w:t>
+        <w:t xml:space="preserve"> blockchain, artificial intelligence</w:t>
+      </w:r>
+      <w:r>
+        <w:t xml:space="preserve"> (AI)</w:t>
+      </w:r>
+      <w:r>
+        <w:t xml:space="preserve">, and </w:t>
       </w:r>
       <w:r>
         <w:t xml:space="preserve">predictive analysis are considered to be emerging </w:t>
@@ -11285,23 +11291,175 @@
         <w:t xml:space="preserve"> or threatening. </w:t>
       </w:r>
       <w:r>
-        <w:t xml:space="preserve">These technologies are </w:t>
-      </w:r>
-      <w:bookmarkStart w:id="50" w:name="_GoBack"/>
+        <w:t xml:space="preserve">These technologies </w:t>
+      </w:r>
+      <w:r>
+        <w:t>may cause socioeconomic and cultural impacts</w:t>
+      </w:r>
+      <w:r>
+        <w:t xml:space="preserve"> to the society</w:t>
+      </w:r>
+      <w:r>
+        <w:t xml:space="preserve">. It is true that these technologies can create new job opportunities, </w:t>
+      </w:r>
+      <w:r>
+        <w:t>however</w:t>
+      </w:r>
+      <w:r>
+        <w:t xml:space="preserve">, it is also true that these technologies can cause job losses as they require a high-level of knowledge </w:t>
+      </w:r>
+      <w:r>
+        <w:t xml:space="preserve">and skill sets. </w:t>
+      </w:r>
+      <w:r>
+        <w:t xml:space="preserve">Other threats also include situations where data can be stolen especially when applications such as RIP are connected to a network. </w:t>
+      </w:r>
+      <w:r>
+        <w:t>One of the more popular technology emerging to the current society is IoT or the Internet of Things; many analysis state that the IoT is a great innovation, yet it is also a great platform for hackers</w:t>
+      </w:r>
+      <w:r>
+        <w:t>, thus Abstract suggests that RIP should be strictly used from the computer or from mobile devices</w:t>
+      </w:r>
+      <w:r>
+        <w:t xml:space="preserve">. </w:t>
+      </w:r>
+      <w:r>
+        <w:t xml:space="preserve">A simpler and less chaotic threat is spam mails. </w:t>
+      </w:r>
+      <w:r>
+        <w:t>Spam mails</w:t>
+      </w:r>
+      <w:r>
+        <w:t xml:space="preserve"> itself</w:t>
+      </w:r>
+      <w:r>
+        <w:t xml:space="preserve"> can be harmless, but they can be annoying to the users especially when a hacker or malware somehow obtains a user’s contact details and sends potentially dangerous mail contents</w:t>
+      </w:r>
+      <w:r>
+        <w:t xml:space="preserve"> or consistently annoys them</w:t>
+      </w:r>
+      <w:r>
+        <w:t>.</w:t>
+      </w:r>
+      <w:r>
+        <w:t xml:space="preserve"> </w:t>
+      </w:r>
+      <w:r>
+        <w:t xml:space="preserve">Smith and Peot (1993:500-506) states that </w:t>
+      </w:r>
+      <w:r>
+        <w:t>the current development of</w:t>
+      </w:r>
+      <w:r>
+        <w:t xml:space="preserve"> AI is not as advance</w:t>
+      </w:r>
+      <w:r>
+        <w:t>d as people assume, thus it can be predicted that AI will not hinder the RIP applications, and that AI can in actual fact boost the security</w:t>
+      </w:r>
+      <w:r>
+        <w:t>.</w:t>
+      </w:r>
+      <w:r>
+        <w:t xml:space="preserve"> With the threats from emerging technologies discussed,</w:t>
+      </w:r>
+      <w:r>
+        <w:t xml:space="preserve"> </w:t>
+      </w:r>
+      <w:r>
+        <w:t>i</w:t>
+      </w:r>
+      <w:r>
+        <w:t xml:space="preserve">t is </w:t>
+      </w:r>
+      <w:r>
+        <w:t xml:space="preserve">once again </w:t>
+      </w:r>
+      <w:r>
+        <w:t xml:space="preserve">emphasized </w:t>
+      </w:r>
+      <w:r>
+        <w:t xml:space="preserve">that RIP uses blockchain technologies, thus is </w:t>
+      </w:r>
+      <w:r>
+        <w:t>strongly</w:t>
+      </w:r>
+      <w:r>
+        <w:t xml:space="preserve"> </w:t>
+      </w:r>
+      <w:r>
+        <w:t>secure</w:t>
+      </w:r>
+      <w:r>
+        <w:t xml:space="preserve">. </w:t>
+      </w:r>
+      <w:r>
+        <w:t xml:space="preserve">Other possible threats towards RIP does not pose a </w:t>
+      </w:r>
+      <w:r>
+        <w:t xml:space="preserve">large risk to RIP as RIP is a high-level application, and in the technological </w:t>
+      </w:r>
+      <w:r>
+        <w:t>environment</w:t>
+      </w:r>
+      <w:r>
+        <w:t>, all threats can be combated</w:t>
+      </w:r>
+      <w:r>
+        <w:t xml:space="preserve"> – of which</w:t>
+      </w:r>
+      <w:r>
+        <w:t xml:space="preserve"> RIP plans to combat any problems faced.</w:t>
+      </w:r>
+    </w:p>
+    <w:p/>
+    <w:p>
+      <w:pPr>
+        <w:pStyle w:val="NoSpacing"/>
+      </w:pPr>
+      <w:r>
+        <w:rPr>
+          <w:highlight w:val="green"/>
+        </w:rPr>
+        <w:t>A summary should be given of the main outcome of a full market analysis</w:t>
+      </w:r>
+      <w:r>
+        <w:t xml:space="preserve"> which should include consideration of the political and economic environment, confidence in likely service providers (systems or consultants) ,</w:t>
+      </w:r>
+    </w:p>
+    <w:p>
+      <w:pPr>
+        <w:pStyle w:val="NoSpacing"/>
+      </w:pPr>
+    </w:p>
+    <w:p>
+      <w:pPr>
+        <w:rPr>
+          <w:lang w:val="en-US"/>
+        </w:rPr>
+      </w:pPr>
+    </w:p>
+    <w:p>
+      <w:pPr>
+        <w:pStyle w:val="Title"/>
+      </w:pPr>
+      <w:bookmarkStart w:id="50" w:name="_Toc494991221"/>
+      <w:r>
+        <w:t>Assessment of</w:t>
+      </w:r>
+      <w:r>
+        <w:t xml:space="preserve"> Benefits</w:t>
+      </w:r>
       <w:bookmarkEnd w:id="50"/>
+      <w:r>
+        <w:t xml:space="preserve"> </w:t>
+      </w:r>
     </w:p>
     <w:p>
       <w:pPr>
         <w:pStyle w:val="NoSpacing"/>
       </w:pPr>
       <w:r>
-        <w:rPr>
-          <w:highlight w:val="green"/>
-        </w:rPr>
-        <w:t>A summary should be given of the main outcome of a full market analysis</w:t>
-      </w:r>
-      <w:r>
-        <w:t xml:space="preserve"> which should include consideration of the political and economic environment, confidence in likely service providers (systems or consultants) , threats from emerging technology etc.</w:t>
+        <w:t xml:space="preserve">The benefits to be gained from the investment compared to the alternative of ‘doing nothing’ should be summarised.  Benefits should be identified and quantified, as far as possible, in financial terms: as appropriate, this to include  projected cost reduction against investments, impact  if no investment,, reduction in risk, improvements in quality, reliability, accuracy and other tangible, non-tangible and consequential benefit i.e. ‘what are the real benefits from making the investment?’ </w:t>
       </w:r>
     </w:p>
     <w:p>
@@ -11311,59 +11469,26 @@
     </w:p>
     <w:p>
       <w:pPr>
-        <w:rPr>
-          <w:lang w:val="en-US"/>
-        </w:rPr>
-      </w:pPr>
-    </w:p>
-    <w:p>
-      <w:pPr>
-        <w:pStyle w:val="Title"/>
-      </w:pPr>
-      <w:bookmarkStart w:id="51" w:name="_Toc494991221"/>
-      <w:r>
-        <w:t>Assessment of</w:t>
-      </w:r>
-      <w:r>
-        <w:t xml:space="preserve"> Benefits</w:t>
-      </w:r>
+        <w:pStyle w:val="NoSpacing"/>
+      </w:pPr>
+      <w:r>
+        <w:t>A full assessment / explanation of the benefits should be included as an Annex if appropriate.</w:t>
+      </w:r>
+    </w:p>
+    <w:p>
+      <w:pPr>
+        <w:pStyle w:val="NoSpacing"/>
+      </w:pPr>
+    </w:p>
+    <w:p>
+      <w:r>
+        <w:t>Firstly –the benefits of solution</w:t>
+      </w:r>
+    </w:p>
+    <w:p>
+      <w:bookmarkStart w:id="51" w:name="_GoBack"/>
       <w:bookmarkEnd w:id="51"/>
-      <w:r>
-        <w:t xml:space="preserve"> </w:t>
-      </w:r>
-    </w:p>
-    <w:p>
-      <w:pPr>
-        <w:pStyle w:val="NoSpacing"/>
-      </w:pPr>
-      <w:r>
-        <w:t xml:space="preserve">The benefits to be gained from the investment compared to the alternative of ‘doing nothing’ should be summarised.  Benefits should be identified and quantified, as far as possible, in financial terms: as appropriate, this to include  projected cost reduction against investments, impact  if no investment,, reduction in risk, improvements in quality, reliability, accuracy and other tangible, non-tangible and consequential benefit i.e. ‘what are the real benefits from making the investment?’ </w:t>
-      </w:r>
-    </w:p>
-    <w:p>
-      <w:pPr>
-        <w:pStyle w:val="NoSpacing"/>
-      </w:pPr>
-    </w:p>
-    <w:p>
-      <w:pPr>
-        <w:pStyle w:val="NoSpacing"/>
-      </w:pPr>
-      <w:r>
-        <w:t>A full assessment / explanation of the benefits should be included as an Annex if appropriate.</w:t>
-      </w:r>
-    </w:p>
-    <w:p>
-      <w:pPr>
-        <w:pStyle w:val="NoSpacing"/>
-      </w:pPr>
-    </w:p>
-    <w:p>
-      <w:r>
-        <w:t>Firstly –the benefits of solution</w:t>
-      </w:r>
-    </w:p>
-    <w:p/>
+    </w:p>
     <w:p>
       <w:r>
         <w:t xml:space="preserve">Success critea/benefits –what will change to a result of interview </w:t>
@@ -11584,7 +11709,6 @@
           <w:rFonts w:cs="Arial"/>
           <w:i/>
         </w:rPr>
-        <w:lastRenderedPageBreak/>
         <w:t>Depending on the situation the option appraisal may be simply qualitative or a detailed analysis.  It may be done in two stages i.e. a broad sift of a wide range of options followed by a detailed examination of say, 3 of them.</w:t>
       </w:r>
     </w:p>
@@ -11892,7 +12016,6 @@
               <w:rPr>
                 <w:rFonts w:cs="Arial"/>
               </w:rPr>
-              <w:lastRenderedPageBreak/>
               <w:t>External (bought in equipment)</w:t>
             </w:r>
           </w:p>
@@ -12303,7 +12426,6 @@
         </w:numPr>
       </w:pPr>
       <w:r>
-        <w:lastRenderedPageBreak/>
         <w:t>Bibliography</w:t>
       </w:r>
     </w:p>
@@ -12349,6 +12471,15 @@
       </w:r>
     </w:p>
     <w:p>
+      <w:pPr>
+        <w:rPr>
+          <w:rFonts w:cs="Arial"/>
+          <w:color w:val="222222"/>
+          <w:sz w:val="20"/>
+          <w:szCs w:val="20"/>
+          <w:shd w:val="clear" w:color="auto" w:fill="FFFFFF"/>
+        </w:rPr>
+      </w:pPr>
       <w:r>
         <w:rPr>
           <w:rFonts w:cs="Arial"/>
@@ -12402,6 +12533,40 @@
           <w:shd w:val="clear" w:color="auto" w:fill="FFFFFF"/>
         </w:rPr>
         <w:t>, pp.612-619.</w:t>
+      </w:r>
+    </w:p>
+    <w:p>
+      <w:r>
+        <w:rPr>
+          <w:rFonts w:cs="Arial"/>
+          <w:color w:val="222222"/>
+          <w:sz w:val="20"/>
+          <w:szCs w:val="20"/>
+          <w:shd w:val="clear" w:color="auto" w:fill="FFFFFF"/>
+        </w:rPr>
+        <w:t>Smith, D.E. and Peot, M.A., 1993, July. Postponing threats in partial-order planning. In </w:t>
+      </w:r>
+      <w:r>
+        <w:rPr>
+          <w:rFonts w:cs="Arial"/>
+          <w:i/>
+          <w:iCs/>
+          <w:color w:val="222222"/>
+          <w:sz w:val="20"/>
+          <w:szCs w:val="20"/>
+          <w:shd w:val="clear" w:color="auto" w:fill="FFFFFF"/>
+        </w:rPr>
+        <w:t>Proceedings of the eleventh national conference on Artificial intelligence</w:t>
+      </w:r>
+      <w:r>
+        <w:rPr>
+          <w:rFonts w:cs="Arial"/>
+          <w:color w:val="222222"/>
+          <w:sz w:val="20"/>
+          <w:szCs w:val="20"/>
+          <w:shd w:val="clear" w:color="auto" w:fill="FFFFFF"/>
+        </w:rPr>
+        <w:t> (pp. 500-506). AAAI Press.</w:t>
       </w:r>
     </w:p>
     <w:sectPr>
@@ -12701,7 +12866,7 @@
           <w:rPr>
             <w:noProof/>
           </w:rPr>
-          <w:t>6</w:t>
+          <w:t>7</w:t>
         </w:r>
         <w:r>
           <w:rPr>
@@ -18628,7 +18793,7 @@
 </file>
 
 <file path=customXml/itemProps2.xml><?xml version="1.0" encoding="utf-8"?>
-<ds:datastoreItem xmlns:ds="http://schemas.openxmlformats.org/officeDocument/2006/customXml" ds:itemID="{1D74D760-80BE-4DF5-BF81-4B087832AC9A}">
+<ds:datastoreItem xmlns:ds="http://schemas.openxmlformats.org/officeDocument/2006/customXml" ds:itemID="{68BB145B-DA86-4DFD-BE17-B24547BF8E01}">
   <ds:schemaRefs>
     <ds:schemaRef ds:uri="http://schemas.openxmlformats.org/officeDocument/2006/bibliography"/>
   </ds:schemaRefs>

</xml_diff>